<commit_message>
Amend Abstract, Final Proposal, Showcase Presentation
</commit_message>
<xml_diff>
--- a/Documentation/Final Proposal.docx
+++ b/Documentation/Final Proposal.docx
@@ -1,6 +1,6 @@
 
 <file path=word/document.xml><?xml version="1.0" encoding="utf-8"?>
-<w:document xmlns:wpc="http://schemas.microsoft.com/office/word/2010/wordprocessingCanvas" xmlns:cx="http://schemas.microsoft.com/office/drawing/2014/chartex" xmlns:cx1="http://schemas.microsoft.com/office/drawing/2015/9/8/chartex" xmlns:cx2="http://schemas.microsoft.com/office/drawing/2015/10/21/chartex" xmlns:cx3="http://schemas.microsoft.com/office/drawing/2016/5/9/chartex" xmlns:cx4="http://schemas.microsoft.com/office/drawing/2016/5/10/chartex" xmlns:cx5="http://schemas.microsoft.com/office/drawing/2016/5/11/chartex" xmlns:cx6="http://schemas.microsoft.com/office/drawing/2016/5/12/chartex" xmlns:cx7="http://schemas.microsoft.com/office/drawing/2016/5/13/chartex" xmlns:cx8="http://schemas.microsoft.com/office/drawing/2016/5/14/chartex" xmlns:mc="http://schemas.openxmlformats.org/markup-compatibility/2006" xmlns:aink="http://schemas.microsoft.com/office/drawing/2016/ink" xmlns:am3d="http://schemas.microsoft.com/office/drawing/2017/model3d" xmlns:o="urn:schemas-microsoft-com:office:office" xmlns:r="http://schemas.openxmlformats.org/officeDocument/2006/relationships" xmlns:m="http://schemas.openxmlformats.org/officeDocument/2006/math" xmlns:v="urn:schemas-microsoft-com:vml" xmlns:wp14="http://schemas.microsoft.com/office/word/2010/wordprocessingDrawing" xmlns:wp="http://schemas.openxmlformats.org/drawingml/2006/wordprocessingDrawing" xmlns:w10="urn:schemas-microsoft-com:office:word" xmlns:w="http://schemas.openxmlformats.org/wordprocessingml/2006/main" xmlns:w14="http://schemas.microsoft.com/office/word/2010/wordml" xmlns:w15="http://schemas.microsoft.com/office/word/2012/wordml" xmlns:w16cex="http://schemas.microsoft.com/office/word/2018/wordml/cex" xmlns:w16cid="http://schemas.microsoft.com/office/word/2016/wordml/cid" xmlns:w16="http://schemas.microsoft.com/office/word/2018/wordml" xmlns:w16sdtdh="http://schemas.microsoft.com/office/word/2020/wordml/sdtdatahash" xmlns:w16se="http://schemas.microsoft.com/office/word/2015/wordml/symex" xmlns:wpg="http://schemas.microsoft.com/office/word/2010/wordprocessingGroup" xmlns:wpi="http://schemas.microsoft.com/office/word/2010/wordprocessingInk" xmlns:wne="http://schemas.microsoft.com/office/word/2006/wordml" xmlns:wps="http://schemas.microsoft.com/office/word/2010/wordprocessingShape" mc:Ignorable="w14 w15 w16se w16cid w16 w16cex w16sdtdh wp14">
+<w:document xmlns:wpc="http://schemas.microsoft.com/office/word/2010/wordprocessingCanvas" xmlns:cx="http://schemas.microsoft.com/office/drawing/2014/chartex" xmlns:cx1="http://schemas.microsoft.com/office/drawing/2015/9/8/chartex" xmlns:cx2="http://schemas.microsoft.com/office/drawing/2015/10/21/chartex" xmlns:cx3="http://schemas.microsoft.com/office/drawing/2016/5/9/chartex" xmlns:cx4="http://schemas.microsoft.com/office/drawing/2016/5/10/chartex" xmlns:cx5="http://schemas.microsoft.com/office/drawing/2016/5/11/chartex" xmlns:cx6="http://schemas.microsoft.com/office/drawing/2016/5/12/chartex" xmlns:cx7="http://schemas.microsoft.com/office/drawing/2016/5/13/chartex" xmlns:cx8="http://schemas.microsoft.com/office/drawing/2016/5/14/chartex" xmlns:mc="http://schemas.openxmlformats.org/markup-compatibility/2006" xmlns:aink="http://schemas.microsoft.com/office/drawing/2016/ink" xmlns:am3d="http://schemas.microsoft.com/office/drawing/2017/model3d" xmlns:o="urn:schemas-microsoft-com:office:office" xmlns:oel="http://schemas.microsoft.com/office/2019/extlst" xmlns:r="http://schemas.openxmlformats.org/officeDocument/2006/relationships" xmlns:m="http://schemas.openxmlformats.org/officeDocument/2006/math" xmlns:v="urn:schemas-microsoft-com:vml" xmlns:wp14="http://schemas.microsoft.com/office/word/2010/wordprocessingDrawing" xmlns:wp="http://schemas.openxmlformats.org/drawingml/2006/wordprocessingDrawing" xmlns:w10="urn:schemas-microsoft-com:office:word" xmlns:w="http://schemas.openxmlformats.org/wordprocessingml/2006/main" xmlns:w14="http://schemas.microsoft.com/office/word/2010/wordml" xmlns:w15="http://schemas.microsoft.com/office/word/2012/wordml" xmlns:w16cex="http://schemas.microsoft.com/office/word/2018/wordml/cex" xmlns:w16cid="http://schemas.microsoft.com/office/word/2016/wordml/cid" xmlns:w16="http://schemas.microsoft.com/office/word/2018/wordml" xmlns:w16sdtdh="http://schemas.microsoft.com/office/word/2020/wordml/sdtdatahash" xmlns:w16se="http://schemas.microsoft.com/office/word/2015/wordml/symex" xmlns:wpg="http://schemas.microsoft.com/office/word/2010/wordprocessingGroup" xmlns:wpi="http://schemas.microsoft.com/office/word/2010/wordprocessingInk" xmlns:wne="http://schemas.microsoft.com/office/word/2006/wordml" xmlns:wps="http://schemas.microsoft.com/office/word/2010/wordprocessingShape" mc:Ignorable="w14 w15 w16se w16cid w16 w16cex w16sdtdh wp14">
   <w:body>
     <w:p>
       <w:r>
@@ -110,6 +110,7 @@
             <w:tcW w:w="4201" w:type="dxa"/>
           </w:tcPr>
           <w:p>
+            <w:proofErr w:type="gramStart"/>
             <w:r>
               <w:t>M</w:t>
             </w:r>
@@ -117,7 +118,11 @@
               <w:t>E</w:t>
             </w:r>
             <w:r>
-              <w:t>ng(Hons) Robotics Engin</w:t>
+              <w:t>ng(</w:t>
+            </w:r>
+            <w:proofErr w:type="gramEnd"/>
+            <w:r>
+              <w:t>Hons) Robotics Engin</w:t>
             </w:r>
             <w:r>
               <w:t>eering</w:t>
@@ -741,7 +746,7 @@
               <w:t>can collect</w:t>
             </w:r>
             <w:r>
-              <w:t xml:space="preserve"> and sorting the litter on </w:t>
+              <w:t xml:space="preserve"> litter on </w:t>
             </w:r>
             <w:r>
               <w:t xml:space="preserve">the surface of water. </w:t>
@@ -753,7 +758,13 @@
               <w:t>wildlife</w:t>
             </w:r>
             <w:r>
-              <w:t xml:space="preserve">, and be able to collect all types of litter that collect on the surface. </w:t>
+              <w:t xml:space="preserve">, and be able to collect </w:t>
+            </w:r>
+            <w:r>
+              <w:t>all</w:t>
+            </w:r>
+            <w:r>
+              <w:t xml:space="preserve"> types of litter that collect on the surface. </w:t>
             </w:r>
           </w:p>
           <w:p>
@@ -822,13 +833,22 @@
               </w:numPr>
             </w:pPr>
             <w:r>
-              <w:t>Add sensors, both active and passive, to help with rudimentary obstacle avoidance</w:t>
+              <w:t>Add sensors, both active and passive</w:t>
+            </w:r>
+            <w:r>
+              <w:t xml:space="preserve"> to test for current capacity of the litter collection basket as well as current battery charge</w:t>
             </w:r>
             <w:r>
               <w:t xml:space="preserve">. </w:t>
             </w:r>
             <w:r>
-              <w:t xml:space="preserve">The status would of these combined sensors would be outputted to the </w:t>
+              <w:t xml:space="preserve">The status would </w:t>
+            </w:r>
+            <w:r>
+              <w:t xml:space="preserve">be </w:t>
+            </w:r>
+            <w:r>
+              <w:t xml:space="preserve">these combined sensors would be outputted to the </w:t>
             </w:r>
             <w:r>
               <w:t xml:space="preserve">controller that would alert the user, alongside </w:t>
@@ -840,81 +860,17 @@
               <w:t xml:space="preserve"> the boat</w:t>
             </w:r>
             <w:r>
+              <w:t xml:space="preserve"> when the power is low or when the litter collection basket</w:t>
+            </w:r>
+            <w:r>
+              <w:t xml:space="preserve"> is full</w:t>
+            </w:r>
+            <w:r>
+              <w:t xml:space="preserve">. </w:t>
+            </w:r>
+            <w:r>
               <w:t xml:space="preserve"> </w:t>
             </w:r>
-            <w:r>
-              <w:t>collid</w:t>
-            </w:r>
-            <w:r>
-              <w:t>ing</w:t>
-            </w:r>
-            <w:r>
-              <w:t xml:space="preserve"> with obstacle</w:t>
-            </w:r>
-            <w:r>
-              <w:t>s</w:t>
-            </w:r>
-            <w:r>
-              <w:t xml:space="preserve">. </w:t>
-            </w:r>
-            <w:r>
-              <w:t xml:space="preserve"> </w:t>
-            </w:r>
-          </w:p>
-          <w:p>
-            <w:pPr>
-              <w:pStyle w:val="ListParagraph"/>
-            </w:pPr>
-          </w:p>
-          <w:p>
-            <w:pPr>
-              <w:pStyle w:val="ListParagraph"/>
-              <w:numPr>
-                <w:ilvl w:val="0"/>
-                <w:numId w:val="5"/>
-              </w:numPr>
-            </w:pPr>
-            <w:r>
-              <w:t>Add aut</w:t>
-            </w:r>
-            <w:r>
-              <w:t xml:space="preserve">onomous control to the boat that will allow it to run rudimentary </w:t>
-            </w:r>
-            <w:r>
-              <w:t xml:space="preserve">route to autonomously collect </w:t>
-            </w:r>
-            <w:r>
-              <w:t xml:space="preserve">litter. The boat would be able to be able to be run without significant human </w:t>
-            </w:r>
-            <w:r>
-              <w:t>interaction</w:t>
-            </w:r>
-            <w:r>
-              <w:t xml:space="preserve"> and would return to its starting position when the litter collection </w:t>
-            </w:r>
-            <w:r>
-              <w:t>mechanism is full. The boat would alert the user when the litter collection is full a</w:t>
-            </w:r>
-            <w:r>
-              <w:t>llowing it to be emptied</w:t>
-            </w:r>
-            <w:r>
-              <w:t xml:space="preserve">, </w:t>
-            </w:r>
-            <w:r>
-              <w:t>refilled,</w:t>
-            </w:r>
-            <w:r>
-              <w:t xml:space="preserve"> and </w:t>
-            </w:r>
-            <w:r>
-              <w:t>sent out to collect more litter.</w:t>
-            </w:r>
-          </w:p>
-          <w:p>
-            <w:pPr>
-              <w:pStyle w:val="ListParagraph"/>
-            </w:pPr>
           </w:p>
           <w:p/>
           <w:p>
@@ -985,11 +941,7 @@
               <w:t xml:space="preserve">wildlife that is actively harming the environment, such as </w:t>
             </w:r>
             <w:r>
-              <w:t xml:space="preserve">algal blooms that use </w:t>
-            </w:r>
-            <w:r>
-              <w:lastRenderedPageBreak/>
-              <w:t xml:space="preserve">up all the oxygen in the water at night and can </w:t>
+              <w:t xml:space="preserve">algal blooms that use up all the oxygen in the water at night and can </w:t>
             </w:r>
             <w:r>
               <w:t>cause</w:t>
@@ -1025,10 +977,13 @@
               <w:t xml:space="preserve">The controller allows effective </w:t>
             </w:r>
             <w:r>
-              <w:t xml:space="preserve">controlled movement of the craft as well as effective litter collection and </w:t>
-            </w:r>
-            <w:r>
-              <w:t>takes accurate readings of the boat and litter collection.</w:t>
+              <w:t>controlled movement of the craft as well as effective litter collectio</w:t>
+            </w:r>
+            <w:r>
+              <w:t>n</w:t>
+            </w:r>
+            <w:r>
+              <w:t>.</w:t>
             </w:r>
           </w:p>
           <w:p>
@@ -1040,22 +995,93 @@
               </w:numPr>
             </w:pPr>
             <w:r>
-              <w:t xml:space="preserve">The sensors on the boar are effective in avoiding collisions with both static and moving objects. This will protect the boat and anything it may encounter. </w:t>
-            </w:r>
-          </w:p>
-          <w:p>
-            <w:pPr>
-              <w:pStyle w:val="ListParagraph"/>
-              <w:numPr>
-                <w:ilvl w:val="0"/>
-                <w:numId w:val="6"/>
-              </w:numPr>
-            </w:pPr>
-            <w:r>
-              <w:t xml:space="preserve">The boat can autonomously follow a path that allows it to collect litter and alert the user when the litter collection is </w:t>
-            </w:r>
-            <w:r>
-              <w:t xml:space="preserve">full and ready to be emptied. </w:t>
+              <w:lastRenderedPageBreak/>
+              <w:t xml:space="preserve">The Sensors on the boat </w:t>
+            </w:r>
+            <w:r>
+              <w:t>can</w:t>
+            </w:r>
+            <w:r>
+              <w:t xml:space="preserve"> detect when the </w:t>
+            </w:r>
+            <w:r>
+              <w:t xml:space="preserve">litter collection tray is filled and when the battery is running low </w:t>
+            </w:r>
+            <w:r>
+              <w:t>and, in some way,</w:t>
+            </w:r>
+            <w:r>
+              <w:t xml:space="preserve"> alert the user to this. </w:t>
+            </w:r>
+          </w:p>
+          <w:p/>
+          <w:p>
+            <w:r>
+              <w:t>Future Developments</w:t>
+            </w:r>
+          </w:p>
+          <w:p>
+            <w:r>
+              <w:t xml:space="preserve">If this project was to be taken on further, to a </w:t>
+            </w:r>
+            <w:proofErr w:type="gramStart"/>
+            <w:r>
+              <w:t>Masters</w:t>
+            </w:r>
+            <w:proofErr w:type="gramEnd"/>
+            <w:r>
+              <w:t xml:space="preserve"> level</w:t>
+            </w:r>
+            <w:r>
+              <w:t>, further enhancements in autonomy and automation would need to be considered. Allowing</w:t>
+            </w:r>
+            <w:r>
+              <w:t xml:space="preserve"> the craft to automatically map out it’s environment and to track litter on the surface</w:t>
+            </w:r>
+            <w:r>
+              <w:t xml:space="preserve"> of the water</w:t>
+            </w:r>
+            <w:r>
+              <w:t xml:space="preserve"> would be the next viable step for this project</w:t>
+            </w:r>
+            <w:r>
+              <w:t>. This would incorporate some form of autonomous mapping device, such as a lidar and</w:t>
+            </w:r>
+            <w:r>
+              <w:t xml:space="preserve">/or </w:t>
+            </w:r>
+            <w:r>
+              <w:t xml:space="preserve">GPS system, along with a computer vision pipeline to allow for </w:t>
+            </w:r>
+            <w:r>
+              <w:t>autonomous tracking of the litter</w:t>
+            </w:r>
+            <w:r>
+              <w:t xml:space="preserve">. </w:t>
+            </w:r>
+            <w:r>
+              <w:t xml:space="preserve">Using the environment tracking, the craft could be made to return to its home position when the battery is running low or when the litter collection basket is full. The </w:t>
+            </w:r>
+            <w:r>
+              <w:t>status</w:t>
+            </w:r>
+            <w:r>
+              <w:t xml:space="preserve"> and </w:t>
+            </w:r>
+            <w:r>
+              <w:t>current capacity</w:t>
+            </w:r>
+            <w:r>
+              <w:t xml:space="preserve"> of the craft could be </w:t>
+            </w:r>
+            <w:r>
+              <w:t>tracked in real time and displayed via a</w:t>
+            </w:r>
+            <w:r>
+              <w:t xml:space="preserve"> web interface</w:t>
+            </w:r>
+            <w:r>
+              <w:t xml:space="preserve"> or similar. This would allow for real time tracking and diagnostics of the craft as it is traversing. This information could be used to calculate important information like amount of litter collected, power usage, distance cover, current run time, and more. </w:t>
             </w:r>
           </w:p>
           <w:p/>
@@ -1074,7 +1100,7 @@
 </file>
 
 <file path=word/numbering.xml><?xml version="1.0" encoding="utf-8"?>
-<w:numbering xmlns:wpc="http://schemas.microsoft.com/office/word/2010/wordprocessingCanvas" xmlns:cx="http://schemas.microsoft.com/office/drawing/2014/chartex" xmlns:cx1="http://schemas.microsoft.com/office/drawing/2015/9/8/chartex" xmlns:cx2="http://schemas.microsoft.com/office/drawing/2015/10/21/chartex" xmlns:cx3="http://schemas.microsoft.com/office/drawing/2016/5/9/chartex" xmlns:cx4="http://schemas.microsoft.com/office/drawing/2016/5/10/chartex" xmlns:cx5="http://schemas.microsoft.com/office/drawing/2016/5/11/chartex" xmlns:cx6="http://schemas.microsoft.com/office/drawing/2016/5/12/chartex" xmlns:cx7="http://schemas.microsoft.com/office/drawing/2016/5/13/chartex" xmlns:cx8="http://schemas.microsoft.com/office/drawing/2016/5/14/chartex" xmlns:mc="http://schemas.openxmlformats.org/markup-compatibility/2006" xmlns:aink="http://schemas.microsoft.com/office/drawing/2016/ink" xmlns:am3d="http://schemas.microsoft.com/office/drawing/2017/model3d" xmlns:o="urn:schemas-microsoft-com:office:office" xmlns:r="http://schemas.openxmlformats.org/officeDocument/2006/relationships" xmlns:m="http://schemas.openxmlformats.org/officeDocument/2006/math" xmlns:v="urn:schemas-microsoft-com:vml" xmlns:wp14="http://schemas.microsoft.com/office/word/2010/wordprocessingDrawing" xmlns:wp="http://schemas.openxmlformats.org/drawingml/2006/wordprocessingDrawing" xmlns:w10="urn:schemas-microsoft-com:office:word" xmlns:w="http://schemas.openxmlformats.org/wordprocessingml/2006/main" xmlns:w14="http://schemas.microsoft.com/office/word/2010/wordml" xmlns:w15="http://schemas.microsoft.com/office/word/2012/wordml" xmlns:w16cex="http://schemas.microsoft.com/office/word/2018/wordml/cex" xmlns:w16cid="http://schemas.microsoft.com/office/word/2016/wordml/cid" xmlns:w16="http://schemas.microsoft.com/office/word/2018/wordml" xmlns:w16sdtdh="http://schemas.microsoft.com/office/word/2020/wordml/sdtdatahash" xmlns:w16se="http://schemas.microsoft.com/office/word/2015/wordml/symex" xmlns:wpg="http://schemas.microsoft.com/office/word/2010/wordprocessingGroup" xmlns:wpi="http://schemas.microsoft.com/office/word/2010/wordprocessingInk" xmlns:wne="http://schemas.microsoft.com/office/word/2006/wordml" xmlns:wps="http://schemas.microsoft.com/office/word/2010/wordprocessingShape" mc:Ignorable="w14 w15 w16se w16cid w16 w16cex w16sdtdh wp14">
+<w:numbering xmlns:wpc="http://schemas.microsoft.com/office/word/2010/wordprocessingCanvas" xmlns:cx="http://schemas.microsoft.com/office/drawing/2014/chartex" xmlns:cx1="http://schemas.microsoft.com/office/drawing/2015/9/8/chartex" xmlns:cx2="http://schemas.microsoft.com/office/drawing/2015/10/21/chartex" xmlns:cx3="http://schemas.microsoft.com/office/drawing/2016/5/9/chartex" xmlns:cx4="http://schemas.microsoft.com/office/drawing/2016/5/10/chartex" xmlns:cx5="http://schemas.microsoft.com/office/drawing/2016/5/11/chartex" xmlns:cx6="http://schemas.microsoft.com/office/drawing/2016/5/12/chartex" xmlns:cx7="http://schemas.microsoft.com/office/drawing/2016/5/13/chartex" xmlns:cx8="http://schemas.microsoft.com/office/drawing/2016/5/14/chartex" xmlns:mc="http://schemas.openxmlformats.org/markup-compatibility/2006" xmlns:aink="http://schemas.microsoft.com/office/drawing/2016/ink" xmlns:am3d="http://schemas.microsoft.com/office/drawing/2017/model3d" xmlns:o="urn:schemas-microsoft-com:office:office" xmlns:oel="http://schemas.microsoft.com/office/2019/extlst" xmlns:r="http://schemas.openxmlformats.org/officeDocument/2006/relationships" xmlns:m="http://schemas.openxmlformats.org/officeDocument/2006/math" xmlns:v="urn:schemas-microsoft-com:vml" xmlns:wp14="http://schemas.microsoft.com/office/word/2010/wordprocessingDrawing" xmlns:wp="http://schemas.openxmlformats.org/drawingml/2006/wordprocessingDrawing" xmlns:w10="urn:schemas-microsoft-com:office:word" xmlns:w="http://schemas.openxmlformats.org/wordprocessingml/2006/main" xmlns:w14="http://schemas.microsoft.com/office/word/2010/wordml" xmlns:w15="http://schemas.microsoft.com/office/word/2012/wordml" xmlns:w16cex="http://schemas.microsoft.com/office/word/2018/wordml/cex" xmlns:w16cid="http://schemas.microsoft.com/office/word/2016/wordml/cid" xmlns:w16="http://schemas.microsoft.com/office/word/2018/wordml" xmlns:w16sdtdh="http://schemas.microsoft.com/office/word/2020/wordml/sdtdatahash" xmlns:w16se="http://schemas.microsoft.com/office/word/2015/wordml/symex" xmlns:wpg="http://schemas.microsoft.com/office/word/2010/wordprocessingGroup" xmlns:wpi="http://schemas.microsoft.com/office/word/2010/wordprocessingInk" xmlns:wne="http://schemas.microsoft.com/office/word/2006/wordml" xmlns:wps="http://schemas.microsoft.com/office/word/2010/wordprocessingShape" mc:Ignorable="w14 w15 w16se w16cid w16 w16cex w16sdtdh wp14">
   <w:abstractNum w:abstractNumId="0" w15:restartNumberingAfterBreak="0">
     <w:nsid w:val="11325EB7"/>
     <w:multiLevelType w:val="hybridMultilevel"/>
@@ -1681,22 +1707,22 @@
       </w:pPr>
     </w:lvl>
   </w:abstractNum>
-  <w:num w:numId="1">
+  <w:num w:numId="1" w16cid:durableId="735905571">
     <w:abstractNumId w:val="1"/>
   </w:num>
-  <w:num w:numId="2">
+  <w:num w:numId="2" w16cid:durableId="1663502803">
     <w:abstractNumId w:val="3"/>
   </w:num>
-  <w:num w:numId="3">
+  <w:num w:numId="3" w16cid:durableId="1256667068">
     <w:abstractNumId w:val="5"/>
   </w:num>
-  <w:num w:numId="4">
+  <w:num w:numId="4" w16cid:durableId="849416314">
     <w:abstractNumId w:val="4"/>
   </w:num>
-  <w:num w:numId="5">
+  <w:num w:numId="5" w16cid:durableId="121463188">
     <w:abstractNumId w:val="2"/>
   </w:num>
-  <w:num w:numId="6">
+  <w:num w:numId="6" w16cid:durableId="111561830">
     <w:abstractNumId w:val="0"/>
   </w:num>
 </w:numbering>

</xml_diff>

<commit_message>
Initial Testing on the craft
</commit_message>
<xml_diff>
--- a/Documentation/Final Proposal.docx
+++ b/Documentation/Final Proposal.docx
@@ -338,7 +338,13 @@
           </w:p>
           <w:p>
             <w:r>
-              <w:t xml:space="preserve">Create a surface-litter cleaning robot for still and slow-moving expanses of water such as, a canal, lake, or harbour. The objective of this project is to create a cleaner and safer environment on still bodies of water that typically collect large amounts of surface-dwelling litter. The robot will traverse its environment autonomously until it has filled its litter storage, or the battery is running flat, at which point it will return to a designated location to be collected and offload relevant telemetry data.  </w:t>
+              <w:t>Create a surface-litter cleaning robot for still and slow-moving expanses of water such as a canal, lake, or harbour. The objective of this project is to create cleaner and safer environment</w:t>
+            </w:r>
+            <w:r>
+              <w:t>s</w:t>
+            </w:r>
+            <w:r>
+              <w:t xml:space="preserve"> on still bodies of water that typically collect large amounts of surface-dwelling litter. The robot will traverse its environment autonomously until it has filled its litter storage, or the battery is running flat, at which point it will return to a designated location to be collected and offload relevant telemetry data.  </w:t>
             </w:r>
           </w:p>
           <w:p/>
@@ -392,10 +398,37 @@
               <w:t>pressing issue</w:t>
             </w:r>
             <w:r>
-              <w:t xml:space="preserve"> especially in large bodies of water, such as harbours, canals, and lakes and reservoirs. </w:t>
-            </w:r>
-            <w:r>
-              <w:t>It is difficult to remove litter from the surface of water for many reasons. The litter drifts around due to the currents and water flow in these bodies of water and usually requires someone to go into the body of water</w:t>
+              <w:t xml:space="preserve"> especially in large bodies of water such as harbours, canals, </w:t>
+            </w:r>
+            <w:r>
+              <w:t>l</w:t>
+            </w:r>
+            <w:r>
+              <w:t>akes</w:t>
+            </w:r>
+            <w:r>
+              <w:t>,</w:t>
+            </w:r>
+            <w:r>
+              <w:t xml:space="preserve"> and reservoirs. </w:t>
+            </w:r>
+            <w:r>
+              <w:t xml:space="preserve">It is difficult to remove litter from the surface of water for many reasons. </w:t>
+            </w:r>
+            <w:r>
+              <w:t>Litter</w:t>
+            </w:r>
+            <w:r>
+              <w:t xml:space="preserve"> drifts around</w:t>
+            </w:r>
+            <w:r>
+              <w:t xml:space="preserve"> in the body of water</w:t>
+            </w:r>
+            <w:r>
+              <w:t xml:space="preserve"> due to the currents and water flow in these bodies of water and usually requires </w:t>
+            </w:r>
+            <w:r>
+              <w:t>manual removal by an individual in the water</w:t>
             </w:r>
             <w:r>
               <w:t>.</w:t>
@@ -404,7 +437,13 @@
           <w:p/>
           <w:p>
             <w:r>
-              <w:t xml:space="preserve">This project aims to provide a solution used to automate the collection of this litter from the surface of the water. This will be done using a form of </w:t>
+              <w:t xml:space="preserve">This project aims to provide a solution to automate the collection of this litter from the surface of </w:t>
+            </w:r>
+            <w:r>
+              <w:t>inland bodies of</w:t>
+            </w:r>
+            <w:r>
+              <w:t xml:space="preserve"> water. This will be done using a form of </w:t>
             </w:r>
             <w:r>
               <w:t xml:space="preserve">boat/raft that will be able to traverse the environment safety and effectively and will be able to filter the litter from the water. </w:t>
@@ -441,7 +480,13 @@
               <w:t xml:space="preserve"> which is designed to remove floating </w:t>
             </w:r>
             <w:r>
-              <w:t xml:space="preserve">pollution from the surface from lakes, ponds, </w:t>
+              <w:t xml:space="preserve">pollution </w:t>
+            </w:r>
+            <w:r>
+              <w:t>on</w:t>
+            </w:r>
+            <w:r>
+              <w:t xml:space="preserve"> the surface from lakes, ponds, </w:t>
             </w:r>
             <w:r>
               <w:t>waterways,</w:t>
@@ -450,10 +495,22 @@
               <w:t xml:space="preserve"> and harbours</w:t>
             </w:r>
             <w:r>
-              <w:t xml:space="preserve">. It removes </w:t>
-            </w:r>
-            <w:r>
-              <w:t xml:space="preserve">plastics, algae, and biomass from the surface. </w:t>
+              <w:t xml:space="preserve">. It </w:t>
+            </w:r>
+            <w:r>
+              <w:t xml:space="preserve">should be able to </w:t>
+            </w:r>
+            <w:r>
+              <w:t xml:space="preserve">remove </w:t>
+            </w:r>
+            <w:r>
+              <w:t xml:space="preserve">plastics, algae, and </w:t>
+            </w:r>
+            <w:r>
+              <w:t xml:space="preserve">accumulated </w:t>
+            </w:r>
+            <w:r>
+              <w:t xml:space="preserve">biomass. </w:t>
             </w:r>
           </w:p>
           <w:p/>
@@ -488,6 +545,9 @@
             <w:r>
               <w:t>The main body of the craft that will be collecting the litter</w:t>
             </w:r>
+            <w:r>
+              <w:t>.</w:t>
+            </w:r>
           </w:p>
           <w:p>
             <w:pPr>
@@ -553,6 +613,9 @@
             <w:r>
               <w:t>Make custom remote controllers that can communicate together to tell the operator important information about the craft</w:t>
             </w:r>
+            <w:r>
+              <w:t>.</w:t>
+            </w:r>
           </w:p>
           <w:p>
             <w:r>
@@ -610,13 +673,7 @@
               </w:numPr>
             </w:pPr>
             <w:r>
-              <w:t xml:space="preserve">A system to track the amount of rubbish collected along with other important types of information such as </w:t>
-            </w:r>
-            <w:r>
-              <w:t>duration of task</w:t>
-            </w:r>
-            <w:r>
-              <w:t>.</w:t>
+              <w:t xml:space="preserve">Automatically sense when the battery is below a certain limit, in both the controller and receiver. </w:t>
             </w:r>
           </w:p>
           <w:p>
@@ -629,7 +686,13 @@
             </w:pPr>
             <w:r>
               <w:lastRenderedPageBreak/>
-              <w:t>Suitable communication between the hose device and the controller, relaying data such as battery voltage, how full the storage containe</w:t>
+              <w:t>Suitable communication between the hos</w:t>
+            </w:r>
+            <w:r>
+              <w:t>t</w:t>
+            </w:r>
+            <w:r>
+              <w:t xml:space="preserve"> device and the controller, relaying data such as battery voltage, how full the storage containe</w:t>
             </w:r>
             <w:r>
               <w:t>r, time of current usage</w:t>
@@ -650,6 +713,18 @@
               </w:numPr>
             </w:pPr>
             <w:r>
+              <w:t>A system to track the amount of rubbish collected along with other important types of information such as duration of task.</w:t>
+            </w:r>
+          </w:p>
+          <w:p>
+            <w:pPr>
+              <w:pStyle w:val="ListParagraph"/>
+              <w:numPr>
+                <w:ilvl w:val="0"/>
+                <w:numId w:val="2"/>
+              </w:numPr>
+            </w:pPr>
+            <w:r>
               <w:t xml:space="preserve">Further extended deliverable </w:t>
             </w:r>
             <w:r>
@@ -665,7 +740,7 @@
               <w:t>rubbish on the surface of the water</w:t>
             </w:r>
             <w:r>
-              <w:t xml:space="preserve"> and </w:t>
+              <w:t xml:space="preserve">, </w:t>
             </w:r>
             <w:r>
               <w:t xml:space="preserve">manoeuvre to it and automatically begin collecting rubbish. </w:t>
@@ -680,10 +755,10 @@
               <w:t>elements,</w:t>
             </w:r>
             <w:r>
-              <w:t xml:space="preserve"> </w:t>
-            </w:r>
-            <w:r>
-              <w:t xml:space="preserve">and these can be split into different assessable levels. </w:t>
+              <w:t xml:space="preserve"> a</w:t>
+            </w:r>
+            <w:r>
+              <w:t xml:space="preserve">nd these can be split into different assessable levels. </w:t>
             </w:r>
             <w:r>
               <w:t xml:space="preserve">  </w:t>
@@ -842,7 +917,13 @@
               <w:t xml:space="preserve">. </w:t>
             </w:r>
             <w:r>
-              <w:t xml:space="preserve">The status would </w:t>
+              <w:t>The status</w:t>
+            </w:r>
+            <w:r>
+              <w:t xml:space="preserve"> of these combined</w:t>
+            </w:r>
+            <w:r>
+              <w:t xml:space="preserve"> would </w:t>
             </w:r>
             <w:r>
               <w:t xml:space="preserve">be </w:t>
@@ -923,7 +1004,13 @@
               </w:numPr>
             </w:pPr>
             <w:r>
-              <w:t xml:space="preserve">The litter collection successfully collects litter and stores it without missing or dropping anything back into the water.  </w:t>
+              <w:t>The litter collection</w:t>
+            </w:r>
+            <w:r>
+              <w:t xml:space="preserve"> system</w:t>
+            </w:r>
+            <w:r>
+              <w:t xml:space="preserve"> successfully collects litter and stores it without missing or dropping anything back into the water.  </w:t>
             </w:r>
           </w:p>
           <w:p>
@@ -935,7 +1022,13 @@
               </w:numPr>
             </w:pPr>
             <w:r>
-              <w:t xml:space="preserve">The litter collection system doesn’t cause any harm to the environment, unless it is collecting </w:t>
+              <w:t>The litter collection system doesn’t cause any harm to the environment</w:t>
+            </w:r>
+            <w:r>
+              <w:t xml:space="preserve"> </w:t>
+            </w:r>
+            <w:r>
+              <w:t xml:space="preserve">unless it is collecting </w:t>
             </w:r>
             <w:r>
               <w:t xml:space="preserve">wildlife that is actively harming the environment, such as </w:t>
@@ -974,6 +1067,7 @@
               </w:numPr>
             </w:pPr>
             <w:r>
+              <w:lastRenderedPageBreak/>
               <w:t xml:space="preserve">The controller allows effective </w:t>
             </w:r>
             <w:r>
@@ -995,7 +1089,6 @@
               </w:numPr>
             </w:pPr>
             <w:r>
-              <w:lastRenderedPageBreak/>
               <w:t xml:space="preserve">The Sensors on the boat </w:t>
             </w:r>
             <w:r>
@@ -1008,10 +1101,10 @@
               <w:t xml:space="preserve">litter collection tray is filled and when the battery is running low </w:t>
             </w:r>
             <w:r>
-              <w:t>and, in some way,</w:t>
-            </w:r>
-            <w:r>
-              <w:t xml:space="preserve"> alert the user to this. </w:t>
+              <w:t xml:space="preserve">and, </w:t>
+            </w:r>
+            <w:r>
+              <w:t xml:space="preserve">alert the user to this. </w:t>
             </w:r>
           </w:p>
           <w:p/>
@@ -1022,18 +1115,16 @@
           </w:p>
           <w:p>
             <w:r>
-              <w:t xml:space="preserve">If this project was to be taken on further, to a </w:t>
-            </w:r>
-            <w:proofErr w:type="gramStart"/>
-            <w:r>
-              <w:t>Masters</w:t>
-            </w:r>
-            <w:proofErr w:type="gramEnd"/>
-            <w:r>
-              <w:t xml:space="preserve"> level</w:t>
-            </w:r>
-            <w:r>
-              <w:t>, further enhancements in autonomy and automation would need to be considered. Allowing</w:t>
+              <w:t>If this project was to be taken on further</w:t>
+            </w:r>
+            <w:r>
+              <w:t xml:space="preserve"> </w:t>
+            </w:r>
+            <w:r>
+              <w:t>to Masters level</w:t>
+            </w:r>
+            <w:r>
+              <w:t xml:space="preserve"> further enhancements in autonomy and automation would need to be considered. Allowing</w:t>
             </w:r>
             <w:r>
               <w:t xml:space="preserve"> the craft to automatically map out it’s environment and to track litter on the surface</w:t>

</xml_diff>

<commit_message>
Update Working - Continue presentation
</commit_message>
<xml_diff>
--- a/Documentation/Final Proposal.docx
+++ b/Documentation/Final Proposal.docx
@@ -1,6 +1,6 @@
 
 <file path=word/document.xml><?xml version="1.0" encoding="utf-8"?>
-<w:document xmlns:wpc="http://schemas.microsoft.com/office/word/2010/wordprocessingCanvas" xmlns:cx="http://schemas.microsoft.com/office/drawing/2014/chartex" xmlns:cx1="http://schemas.microsoft.com/office/drawing/2015/9/8/chartex" xmlns:cx2="http://schemas.microsoft.com/office/drawing/2015/10/21/chartex" xmlns:cx3="http://schemas.microsoft.com/office/drawing/2016/5/9/chartex" xmlns:cx4="http://schemas.microsoft.com/office/drawing/2016/5/10/chartex" xmlns:cx5="http://schemas.microsoft.com/office/drawing/2016/5/11/chartex" xmlns:cx6="http://schemas.microsoft.com/office/drawing/2016/5/12/chartex" xmlns:cx7="http://schemas.microsoft.com/office/drawing/2016/5/13/chartex" xmlns:cx8="http://schemas.microsoft.com/office/drawing/2016/5/14/chartex" xmlns:mc="http://schemas.openxmlformats.org/markup-compatibility/2006" xmlns:aink="http://schemas.microsoft.com/office/drawing/2016/ink" xmlns:am3d="http://schemas.microsoft.com/office/drawing/2017/model3d" xmlns:o="urn:schemas-microsoft-com:office:office" xmlns:oel="http://schemas.microsoft.com/office/2019/extlst" xmlns:r="http://schemas.openxmlformats.org/officeDocument/2006/relationships" xmlns:m="http://schemas.openxmlformats.org/officeDocument/2006/math" xmlns:v="urn:schemas-microsoft-com:vml" xmlns:wp14="http://schemas.microsoft.com/office/word/2010/wordprocessingDrawing" xmlns:wp="http://schemas.openxmlformats.org/drawingml/2006/wordprocessingDrawing" xmlns:w10="urn:schemas-microsoft-com:office:word" xmlns:w="http://schemas.openxmlformats.org/wordprocessingml/2006/main" xmlns:w14="http://schemas.microsoft.com/office/word/2010/wordml" xmlns:w15="http://schemas.microsoft.com/office/word/2012/wordml" xmlns:w16cex="http://schemas.microsoft.com/office/word/2018/wordml/cex" xmlns:w16cid="http://schemas.microsoft.com/office/word/2016/wordml/cid" xmlns:w16="http://schemas.microsoft.com/office/word/2018/wordml" xmlns:w16sdtdh="http://schemas.microsoft.com/office/word/2020/wordml/sdtdatahash" xmlns:w16se="http://schemas.microsoft.com/office/word/2015/wordml/symex" xmlns:wpg="http://schemas.microsoft.com/office/word/2010/wordprocessingGroup" xmlns:wpi="http://schemas.microsoft.com/office/word/2010/wordprocessingInk" xmlns:wne="http://schemas.microsoft.com/office/word/2006/wordml" xmlns:wps="http://schemas.microsoft.com/office/word/2010/wordprocessingShape" mc:Ignorable="w14 w15 w16se w16cid w16 w16cex w16sdtdh wp14">
+<w:document xmlns:wpc="http://schemas.microsoft.com/office/word/2010/wordprocessingCanvas" xmlns:cx="http://schemas.microsoft.com/office/drawing/2014/chartex" xmlns:cx1="http://schemas.microsoft.com/office/drawing/2015/9/8/chartex" xmlns:cx2="http://schemas.microsoft.com/office/drawing/2015/10/21/chartex" xmlns:cx3="http://schemas.microsoft.com/office/drawing/2016/5/9/chartex" xmlns:cx4="http://schemas.microsoft.com/office/drawing/2016/5/10/chartex" xmlns:cx5="http://schemas.microsoft.com/office/drawing/2016/5/11/chartex" xmlns:cx6="http://schemas.microsoft.com/office/drawing/2016/5/12/chartex" xmlns:cx7="http://schemas.microsoft.com/office/drawing/2016/5/13/chartex" xmlns:cx8="http://schemas.microsoft.com/office/drawing/2016/5/14/chartex" xmlns:mc="http://schemas.openxmlformats.org/markup-compatibility/2006" xmlns:aink="http://schemas.microsoft.com/office/drawing/2016/ink" xmlns:am3d="http://schemas.microsoft.com/office/drawing/2017/model3d" xmlns:o="urn:schemas-microsoft-com:office:office" xmlns:r="http://schemas.openxmlformats.org/officeDocument/2006/relationships" xmlns:m="http://schemas.openxmlformats.org/officeDocument/2006/math" xmlns:v="urn:schemas-microsoft-com:vml" xmlns:wp14="http://schemas.microsoft.com/office/word/2010/wordprocessingDrawing" xmlns:wp="http://schemas.openxmlformats.org/drawingml/2006/wordprocessingDrawing" xmlns:w10="urn:schemas-microsoft-com:office:word" xmlns:w="http://schemas.openxmlformats.org/wordprocessingml/2006/main" xmlns:w14="http://schemas.microsoft.com/office/word/2010/wordml" xmlns:w15="http://schemas.microsoft.com/office/word/2012/wordml" xmlns:w16cid="http://schemas.microsoft.com/office/word/2016/wordml/cid" xmlns:w16se="http://schemas.microsoft.com/office/word/2015/wordml/symex" xmlns:wpg="http://schemas.microsoft.com/office/word/2010/wordprocessingGroup" xmlns:wpi="http://schemas.microsoft.com/office/word/2010/wordprocessingInk" xmlns:wne="http://schemas.microsoft.com/office/word/2006/wordml" xmlns:wps="http://schemas.microsoft.com/office/word/2010/wordprocessingShape" mc:Ignorable="w14 w15 w16se w16cid wp14">
   <w:body>
     <w:p>
       <w:r>
@@ -870,10 +870,6 @@
           <w:p>
             <w:pPr>
               <w:pStyle w:val="ListParagraph"/>
-              <w:numPr>
-                <w:ilvl w:val="0"/>
-                <w:numId w:val="5"/>
-              </w:numPr>
             </w:pPr>
             <w:r>
               <w:t xml:space="preserve">Implement a custom microcontroller based remote control and receiver for the boat that would allow broader </w:t>
@@ -888,7 +884,12 @@
               <w:t xml:space="preserve">display some rudimentary values such as, battery charge on the boat, </w:t>
             </w:r>
             <w:r>
-              <w:t xml:space="preserve">the current capacity of the rubbish collection system, </w:t>
+              <w:t>the curr</w:t>
+            </w:r>
+            <w:bookmarkStart w:id="0" w:name="_GoBack"/>
+            <w:bookmarkEnd w:id="0"/>
+            <w:r>
+              <w:t xml:space="preserve">ent capacity of the rubbish collection system, </w:t>
             </w:r>
             <w:r>
               <w:t>and the status of the litter collection system (operating/not operating).</w:t>
@@ -1191,7 +1192,7 @@
 </file>
 
 <file path=word/numbering.xml><?xml version="1.0" encoding="utf-8"?>
-<w:numbering xmlns:wpc="http://schemas.microsoft.com/office/word/2010/wordprocessingCanvas" xmlns:cx="http://schemas.microsoft.com/office/drawing/2014/chartex" xmlns:cx1="http://schemas.microsoft.com/office/drawing/2015/9/8/chartex" xmlns:cx2="http://schemas.microsoft.com/office/drawing/2015/10/21/chartex" xmlns:cx3="http://schemas.microsoft.com/office/drawing/2016/5/9/chartex" xmlns:cx4="http://schemas.microsoft.com/office/drawing/2016/5/10/chartex" xmlns:cx5="http://schemas.microsoft.com/office/drawing/2016/5/11/chartex" xmlns:cx6="http://schemas.microsoft.com/office/drawing/2016/5/12/chartex" xmlns:cx7="http://schemas.microsoft.com/office/drawing/2016/5/13/chartex" xmlns:cx8="http://schemas.microsoft.com/office/drawing/2016/5/14/chartex" xmlns:mc="http://schemas.openxmlformats.org/markup-compatibility/2006" xmlns:aink="http://schemas.microsoft.com/office/drawing/2016/ink" xmlns:am3d="http://schemas.microsoft.com/office/drawing/2017/model3d" xmlns:o="urn:schemas-microsoft-com:office:office" xmlns:oel="http://schemas.microsoft.com/office/2019/extlst" xmlns:r="http://schemas.openxmlformats.org/officeDocument/2006/relationships" xmlns:m="http://schemas.openxmlformats.org/officeDocument/2006/math" xmlns:v="urn:schemas-microsoft-com:vml" xmlns:wp14="http://schemas.microsoft.com/office/word/2010/wordprocessingDrawing" xmlns:wp="http://schemas.openxmlformats.org/drawingml/2006/wordprocessingDrawing" xmlns:w10="urn:schemas-microsoft-com:office:word" xmlns:w="http://schemas.openxmlformats.org/wordprocessingml/2006/main" xmlns:w14="http://schemas.microsoft.com/office/word/2010/wordml" xmlns:w15="http://schemas.microsoft.com/office/word/2012/wordml" xmlns:w16cex="http://schemas.microsoft.com/office/word/2018/wordml/cex" xmlns:w16cid="http://schemas.microsoft.com/office/word/2016/wordml/cid" xmlns:w16="http://schemas.microsoft.com/office/word/2018/wordml" xmlns:w16sdtdh="http://schemas.microsoft.com/office/word/2020/wordml/sdtdatahash" xmlns:w16se="http://schemas.microsoft.com/office/word/2015/wordml/symex" xmlns:wpg="http://schemas.microsoft.com/office/word/2010/wordprocessingGroup" xmlns:wpi="http://schemas.microsoft.com/office/word/2010/wordprocessingInk" xmlns:wne="http://schemas.microsoft.com/office/word/2006/wordml" xmlns:wps="http://schemas.microsoft.com/office/word/2010/wordprocessingShape" mc:Ignorable="w14 w15 w16se w16cid w16 w16cex w16sdtdh wp14">
+<w:numbering xmlns:wpc="http://schemas.microsoft.com/office/word/2010/wordprocessingCanvas" xmlns:cx="http://schemas.microsoft.com/office/drawing/2014/chartex" xmlns:cx1="http://schemas.microsoft.com/office/drawing/2015/9/8/chartex" xmlns:cx2="http://schemas.microsoft.com/office/drawing/2015/10/21/chartex" xmlns:cx3="http://schemas.microsoft.com/office/drawing/2016/5/9/chartex" xmlns:cx4="http://schemas.microsoft.com/office/drawing/2016/5/10/chartex" xmlns:cx5="http://schemas.microsoft.com/office/drawing/2016/5/11/chartex" xmlns:cx6="http://schemas.microsoft.com/office/drawing/2016/5/12/chartex" xmlns:cx7="http://schemas.microsoft.com/office/drawing/2016/5/13/chartex" xmlns:cx8="http://schemas.microsoft.com/office/drawing/2016/5/14/chartex" xmlns:mc="http://schemas.openxmlformats.org/markup-compatibility/2006" xmlns:aink="http://schemas.microsoft.com/office/drawing/2016/ink" xmlns:am3d="http://schemas.microsoft.com/office/drawing/2017/model3d" xmlns:o="urn:schemas-microsoft-com:office:office" xmlns:r="http://schemas.openxmlformats.org/officeDocument/2006/relationships" xmlns:m="http://schemas.openxmlformats.org/officeDocument/2006/math" xmlns:v="urn:schemas-microsoft-com:vml" xmlns:wp14="http://schemas.microsoft.com/office/word/2010/wordprocessingDrawing" xmlns:wp="http://schemas.openxmlformats.org/drawingml/2006/wordprocessingDrawing" xmlns:w10="urn:schemas-microsoft-com:office:word" xmlns:w="http://schemas.openxmlformats.org/wordprocessingml/2006/main" xmlns:w14="http://schemas.microsoft.com/office/word/2010/wordml" xmlns:w15="http://schemas.microsoft.com/office/word/2012/wordml" xmlns:w16cid="http://schemas.microsoft.com/office/word/2016/wordml/cid" xmlns:w16se="http://schemas.microsoft.com/office/word/2015/wordml/symex" xmlns:wpg="http://schemas.microsoft.com/office/word/2010/wordprocessingGroup" xmlns:wpi="http://schemas.microsoft.com/office/word/2010/wordprocessingInk" xmlns:wne="http://schemas.microsoft.com/office/word/2006/wordml" xmlns:wps="http://schemas.microsoft.com/office/word/2010/wordprocessingShape" mc:Ignorable="w14 w15 w16se w16cid wp14">
   <w:abstractNum w:abstractNumId="0" w15:restartNumberingAfterBreak="0">
     <w:nsid w:val="11325EB7"/>
     <w:multiLevelType w:val="hybridMultilevel"/>
@@ -1798,29 +1799,29 @@
       </w:pPr>
     </w:lvl>
   </w:abstractNum>
-  <w:num w:numId="1" w16cid:durableId="735905571">
+  <w:num w:numId="1">
     <w:abstractNumId w:val="1"/>
   </w:num>
-  <w:num w:numId="2" w16cid:durableId="1663502803">
+  <w:num w:numId="2">
     <w:abstractNumId w:val="3"/>
   </w:num>
-  <w:num w:numId="3" w16cid:durableId="1256667068">
+  <w:num w:numId="3">
     <w:abstractNumId w:val="5"/>
   </w:num>
-  <w:num w:numId="4" w16cid:durableId="849416314">
+  <w:num w:numId="4">
     <w:abstractNumId w:val="4"/>
   </w:num>
-  <w:num w:numId="5" w16cid:durableId="121463188">
+  <w:num w:numId="5">
     <w:abstractNumId w:val="2"/>
   </w:num>
-  <w:num w:numId="6" w16cid:durableId="111561830">
+  <w:num w:numId="6">
     <w:abstractNumId w:val="0"/>
   </w:num>
 </w:numbering>
 </file>
 
 <file path=word/styles.xml><?xml version="1.0" encoding="utf-8"?>
-<w:styles xmlns:mc="http://schemas.openxmlformats.org/markup-compatibility/2006" xmlns:r="http://schemas.openxmlformats.org/officeDocument/2006/relationships" xmlns:w="http://schemas.openxmlformats.org/wordprocessingml/2006/main" xmlns:w14="http://schemas.microsoft.com/office/word/2010/wordml" xmlns:w15="http://schemas.microsoft.com/office/word/2012/wordml" xmlns:w16cex="http://schemas.microsoft.com/office/word/2018/wordml/cex" xmlns:w16cid="http://schemas.microsoft.com/office/word/2016/wordml/cid" xmlns:w16="http://schemas.microsoft.com/office/word/2018/wordml" xmlns:w16sdtdh="http://schemas.microsoft.com/office/word/2020/wordml/sdtdatahash" xmlns:w16se="http://schemas.microsoft.com/office/word/2015/wordml/symex" mc:Ignorable="w14 w15 w16se w16cid w16 w16cex w16sdtdh">
+<w:styles xmlns:mc="http://schemas.openxmlformats.org/markup-compatibility/2006" xmlns:r="http://schemas.openxmlformats.org/officeDocument/2006/relationships" xmlns:w="http://schemas.openxmlformats.org/wordprocessingml/2006/main" xmlns:w14="http://schemas.microsoft.com/office/word/2010/wordml" xmlns:w15="http://schemas.microsoft.com/office/word/2012/wordml" xmlns:w16cid="http://schemas.microsoft.com/office/word/2016/wordml/cid" xmlns:w16se="http://schemas.microsoft.com/office/word/2015/wordml/symex" mc:Ignorable="w14 w15 w16se w16cid">
   <w:docDefaults>
     <w:rPrDefault>
       <w:rPr>
@@ -1836,7 +1837,7 @@
       </w:pPr>
     </w:pPrDefault>
   </w:docDefaults>
-  <w:latentStyles w:defLockedState="0" w:defUIPriority="99" w:defSemiHidden="0" w:defUnhideWhenUsed="0" w:defQFormat="0" w:count="376">
+  <w:latentStyles w:defLockedState="0" w:defUIPriority="99" w:defSemiHidden="0" w:defUnhideWhenUsed="0" w:defQFormat="0" w:count="375">
     <w:lsdException w:name="Normal" w:uiPriority="0" w:qFormat="1"/>
     <w:lsdException w:name="heading 1" w:uiPriority="9" w:qFormat="1"/>
     <w:lsdException w:name="heading 2" w:semiHidden="1" w:uiPriority="9" w:unhideWhenUsed="1" w:qFormat="1"/>
@@ -2212,7 +2213,6 @@
     <w:lsdException w:name="Smart Hyperlink" w:semiHidden="1" w:unhideWhenUsed="1"/>
     <w:lsdException w:name="Hashtag" w:semiHidden="1" w:unhideWhenUsed="1"/>
     <w:lsdException w:name="Unresolved Mention" w:semiHidden="1" w:unhideWhenUsed="1"/>
-    <w:lsdException w:name="Smart Link" w:semiHidden="1" w:unhideWhenUsed="1"/>
   </w:latentStyles>
   <w:style w:type="paragraph" w:default="1" w:styleId="Normal">
     <w:name w:val="Normal"/>

</xml_diff>

<commit_message>
Finish Optioneering Draft 1
</commit_message>
<xml_diff>
--- a/Documentation/Final Proposal.docx
+++ b/Documentation/Final Proposal.docx
@@ -1,6 +1,6 @@
 
 <file path=word/document.xml><?xml version="1.0" encoding="utf-8"?>
-<w:document xmlns:wpc="http://schemas.microsoft.com/office/word/2010/wordprocessingCanvas" xmlns:cx="http://schemas.microsoft.com/office/drawing/2014/chartex" xmlns:cx1="http://schemas.microsoft.com/office/drawing/2015/9/8/chartex" xmlns:cx2="http://schemas.microsoft.com/office/drawing/2015/10/21/chartex" xmlns:cx3="http://schemas.microsoft.com/office/drawing/2016/5/9/chartex" xmlns:cx4="http://schemas.microsoft.com/office/drawing/2016/5/10/chartex" xmlns:cx5="http://schemas.microsoft.com/office/drawing/2016/5/11/chartex" xmlns:cx6="http://schemas.microsoft.com/office/drawing/2016/5/12/chartex" xmlns:cx7="http://schemas.microsoft.com/office/drawing/2016/5/13/chartex" xmlns:cx8="http://schemas.microsoft.com/office/drawing/2016/5/14/chartex" xmlns:mc="http://schemas.openxmlformats.org/markup-compatibility/2006" xmlns:aink="http://schemas.microsoft.com/office/drawing/2016/ink" xmlns:am3d="http://schemas.microsoft.com/office/drawing/2017/model3d" xmlns:o="urn:schemas-microsoft-com:office:office" xmlns:r="http://schemas.openxmlformats.org/officeDocument/2006/relationships" xmlns:m="http://schemas.openxmlformats.org/officeDocument/2006/math" xmlns:v="urn:schemas-microsoft-com:vml" xmlns:wp14="http://schemas.microsoft.com/office/word/2010/wordprocessingDrawing" xmlns:wp="http://schemas.openxmlformats.org/drawingml/2006/wordprocessingDrawing" xmlns:w10="urn:schemas-microsoft-com:office:word" xmlns:w="http://schemas.openxmlformats.org/wordprocessingml/2006/main" xmlns:w14="http://schemas.microsoft.com/office/word/2010/wordml" xmlns:w15="http://schemas.microsoft.com/office/word/2012/wordml" xmlns:w16cid="http://schemas.microsoft.com/office/word/2016/wordml/cid" xmlns:w16se="http://schemas.microsoft.com/office/word/2015/wordml/symex" xmlns:wpg="http://schemas.microsoft.com/office/word/2010/wordprocessingGroup" xmlns:wpi="http://schemas.microsoft.com/office/word/2010/wordprocessingInk" xmlns:wne="http://schemas.microsoft.com/office/word/2006/wordml" xmlns:wps="http://schemas.microsoft.com/office/word/2010/wordprocessingShape" mc:Ignorable="w14 w15 w16se w16cid wp14">
+<w:document xmlns:wpc="http://schemas.microsoft.com/office/word/2010/wordprocessingCanvas" xmlns:cx="http://schemas.microsoft.com/office/drawing/2014/chartex" xmlns:cx1="http://schemas.microsoft.com/office/drawing/2015/9/8/chartex" xmlns:cx2="http://schemas.microsoft.com/office/drawing/2015/10/21/chartex" xmlns:cx3="http://schemas.microsoft.com/office/drawing/2016/5/9/chartex" xmlns:cx4="http://schemas.microsoft.com/office/drawing/2016/5/10/chartex" xmlns:cx5="http://schemas.microsoft.com/office/drawing/2016/5/11/chartex" xmlns:cx6="http://schemas.microsoft.com/office/drawing/2016/5/12/chartex" xmlns:cx7="http://schemas.microsoft.com/office/drawing/2016/5/13/chartex" xmlns:cx8="http://schemas.microsoft.com/office/drawing/2016/5/14/chartex" xmlns:mc="http://schemas.openxmlformats.org/markup-compatibility/2006" xmlns:aink="http://schemas.microsoft.com/office/drawing/2016/ink" xmlns:am3d="http://schemas.microsoft.com/office/drawing/2017/model3d" xmlns:o="urn:schemas-microsoft-com:office:office" xmlns:oel="http://schemas.microsoft.com/office/2019/extlst" xmlns:r="http://schemas.openxmlformats.org/officeDocument/2006/relationships" xmlns:m="http://schemas.openxmlformats.org/officeDocument/2006/math" xmlns:v="urn:schemas-microsoft-com:vml" xmlns:wp14="http://schemas.microsoft.com/office/word/2010/wordprocessingDrawing" xmlns:wp="http://schemas.openxmlformats.org/drawingml/2006/wordprocessingDrawing" xmlns:w10="urn:schemas-microsoft-com:office:word" xmlns:w="http://schemas.openxmlformats.org/wordprocessingml/2006/main" xmlns:w14="http://schemas.microsoft.com/office/word/2010/wordml" xmlns:w15="http://schemas.microsoft.com/office/word/2012/wordml" xmlns:w16cex="http://schemas.microsoft.com/office/word/2018/wordml/cex" xmlns:w16cid="http://schemas.microsoft.com/office/word/2016/wordml/cid" xmlns:w16="http://schemas.microsoft.com/office/word/2018/wordml" xmlns:w16sdtdh="http://schemas.microsoft.com/office/word/2020/wordml/sdtdatahash" xmlns:w16se="http://schemas.microsoft.com/office/word/2015/wordml/symex" xmlns:wpg="http://schemas.microsoft.com/office/word/2010/wordprocessingGroup" xmlns:wpi="http://schemas.microsoft.com/office/word/2010/wordprocessingInk" xmlns:wne="http://schemas.microsoft.com/office/word/2006/wordml" xmlns:wps="http://schemas.microsoft.com/office/word/2010/wordprocessingShape" mc:Ignorable="w14 w15 w16se w16cid w16 w16cex w16sdtdh wp14">
   <w:body>
     <w:p>
       <w:r>
@@ -870,6 +870,10 @@
           <w:p>
             <w:pPr>
               <w:pStyle w:val="ListParagraph"/>
+              <w:numPr>
+                <w:ilvl w:val="0"/>
+                <w:numId w:val="5"/>
+              </w:numPr>
             </w:pPr>
             <w:r>
               <w:t xml:space="preserve">Implement a custom microcontroller based remote control and receiver for the boat that would allow broader </w:t>
@@ -884,12 +888,7 @@
               <w:t xml:space="preserve">display some rudimentary values such as, battery charge on the boat, </w:t>
             </w:r>
             <w:r>
-              <w:t>the curr</w:t>
-            </w:r>
-            <w:bookmarkStart w:id="0" w:name="_GoBack"/>
-            <w:bookmarkEnd w:id="0"/>
-            <w:r>
-              <w:t xml:space="preserve">ent capacity of the rubbish collection system, </w:t>
+              <w:t xml:space="preserve">the current capacity of the rubbish collection system, </w:t>
             </w:r>
             <w:r>
               <w:t>and the status of the litter collection system (operating/not operating).</w:t>
@@ -1192,7 +1191,7 @@
 </file>
 
 <file path=word/numbering.xml><?xml version="1.0" encoding="utf-8"?>
-<w:numbering xmlns:wpc="http://schemas.microsoft.com/office/word/2010/wordprocessingCanvas" xmlns:cx="http://schemas.microsoft.com/office/drawing/2014/chartex" xmlns:cx1="http://schemas.microsoft.com/office/drawing/2015/9/8/chartex" xmlns:cx2="http://schemas.microsoft.com/office/drawing/2015/10/21/chartex" xmlns:cx3="http://schemas.microsoft.com/office/drawing/2016/5/9/chartex" xmlns:cx4="http://schemas.microsoft.com/office/drawing/2016/5/10/chartex" xmlns:cx5="http://schemas.microsoft.com/office/drawing/2016/5/11/chartex" xmlns:cx6="http://schemas.microsoft.com/office/drawing/2016/5/12/chartex" xmlns:cx7="http://schemas.microsoft.com/office/drawing/2016/5/13/chartex" xmlns:cx8="http://schemas.microsoft.com/office/drawing/2016/5/14/chartex" xmlns:mc="http://schemas.openxmlformats.org/markup-compatibility/2006" xmlns:aink="http://schemas.microsoft.com/office/drawing/2016/ink" xmlns:am3d="http://schemas.microsoft.com/office/drawing/2017/model3d" xmlns:o="urn:schemas-microsoft-com:office:office" xmlns:r="http://schemas.openxmlformats.org/officeDocument/2006/relationships" xmlns:m="http://schemas.openxmlformats.org/officeDocument/2006/math" xmlns:v="urn:schemas-microsoft-com:vml" xmlns:wp14="http://schemas.microsoft.com/office/word/2010/wordprocessingDrawing" xmlns:wp="http://schemas.openxmlformats.org/drawingml/2006/wordprocessingDrawing" xmlns:w10="urn:schemas-microsoft-com:office:word" xmlns:w="http://schemas.openxmlformats.org/wordprocessingml/2006/main" xmlns:w14="http://schemas.microsoft.com/office/word/2010/wordml" xmlns:w15="http://schemas.microsoft.com/office/word/2012/wordml" xmlns:w16cid="http://schemas.microsoft.com/office/word/2016/wordml/cid" xmlns:w16se="http://schemas.microsoft.com/office/word/2015/wordml/symex" xmlns:wpg="http://schemas.microsoft.com/office/word/2010/wordprocessingGroup" xmlns:wpi="http://schemas.microsoft.com/office/word/2010/wordprocessingInk" xmlns:wne="http://schemas.microsoft.com/office/word/2006/wordml" xmlns:wps="http://schemas.microsoft.com/office/word/2010/wordprocessingShape" mc:Ignorable="w14 w15 w16se w16cid wp14">
+<w:numbering xmlns:wpc="http://schemas.microsoft.com/office/word/2010/wordprocessingCanvas" xmlns:cx="http://schemas.microsoft.com/office/drawing/2014/chartex" xmlns:cx1="http://schemas.microsoft.com/office/drawing/2015/9/8/chartex" xmlns:cx2="http://schemas.microsoft.com/office/drawing/2015/10/21/chartex" xmlns:cx3="http://schemas.microsoft.com/office/drawing/2016/5/9/chartex" xmlns:cx4="http://schemas.microsoft.com/office/drawing/2016/5/10/chartex" xmlns:cx5="http://schemas.microsoft.com/office/drawing/2016/5/11/chartex" xmlns:cx6="http://schemas.microsoft.com/office/drawing/2016/5/12/chartex" xmlns:cx7="http://schemas.microsoft.com/office/drawing/2016/5/13/chartex" xmlns:cx8="http://schemas.microsoft.com/office/drawing/2016/5/14/chartex" xmlns:mc="http://schemas.openxmlformats.org/markup-compatibility/2006" xmlns:aink="http://schemas.microsoft.com/office/drawing/2016/ink" xmlns:am3d="http://schemas.microsoft.com/office/drawing/2017/model3d" xmlns:o="urn:schemas-microsoft-com:office:office" xmlns:oel="http://schemas.microsoft.com/office/2019/extlst" xmlns:r="http://schemas.openxmlformats.org/officeDocument/2006/relationships" xmlns:m="http://schemas.openxmlformats.org/officeDocument/2006/math" xmlns:v="urn:schemas-microsoft-com:vml" xmlns:wp14="http://schemas.microsoft.com/office/word/2010/wordprocessingDrawing" xmlns:wp="http://schemas.openxmlformats.org/drawingml/2006/wordprocessingDrawing" xmlns:w10="urn:schemas-microsoft-com:office:word" xmlns:w="http://schemas.openxmlformats.org/wordprocessingml/2006/main" xmlns:w14="http://schemas.microsoft.com/office/word/2010/wordml" xmlns:w15="http://schemas.microsoft.com/office/word/2012/wordml" xmlns:w16cex="http://schemas.microsoft.com/office/word/2018/wordml/cex" xmlns:w16cid="http://schemas.microsoft.com/office/word/2016/wordml/cid" xmlns:w16="http://schemas.microsoft.com/office/word/2018/wordml" xmlns:w16sdtdh="http://schemas.microsoft.com/office/word/2020/wordml/sdtdatahash" xmlns:w16se="http://schemas.microsoft.com/office/word/2015/wordml/symex" xmlns:wpg="http://schemas.microsoft.com/office/word/2010/wordprocessingGroup" xmlns:wpi="http://schemas.microsoft.com/office/word/2010/wordprocessingInk" xmlns:wne="http://schemas.microsoft.com/office/word/2006/wordml" xmlns:wps="http://schemas.microsoft.com/office/word/2010/wordprocessingShape" mc:Ignorable="w14 w15 w16se w16cid w16 w16cex w16sdtdh wp14">
   <w:abstractNum w:abstractNumId="0" w15:restartNumberingAfterBreak="0">
     <w:nsid w:val="11325EB7"/>
     <w:multiLevelType w:val="hybridMultilevel"/>
@@ -1799,29 +1798,29 @@
       </w:pPr>
     </w:lvl>
   </w:abstractNum>
-  <w:num w:numId="1">
+  <w:num w:numId="1" w16cid:durableId="1322273826">
     <w:abstractNumId w:val="1"/>
   </w:num>
-  <w:num w:numId="2">
+  <w:num w:numId="2" w16cid:durableId="332152248">
     <w:abstractNumId w:val="3"/>
   </w:num>
-  <w:num w:numId="3">
+  <w:num w:numId="3" w16cid:durableId="2089955979">
     <w:abstractNumId w:val="5"/>
   </w:num>
-  <w:num w:numId="4">
+  <w:num w:numId="4" w16cid:durableId="321856190">
     <w:abstractNumId w:val="4"/>
   </w:num>
-  <w:num w:numId="5">
+  <w:num w:numId="5" w16cid:durableId="597449643">
     <w:abstractNumId w:val="2"/>
   </w:num>
-  <w:num w:numId="6">
+  <w:num w:numId="6" w16cid:durableId="195822359">
     <w:abstractNumId w:val="0"/>
   </w:num>
 </w:numbering>
 </file>
 
 <file path=word/styles.xml><?xml version="1.0" encoding="utf-8"?>
-<w:styles xmlns:mc="http://schemas.openxmlformats.org/markup-compatibility/2006" xmlns:r="http://schemas.openxmlformats.org/officeDocument/2006/relationships" xmlns:w="http://schemas.openxmlformats.org/wordprocessingml/2006/main" xmlns:w14="http://schemas.microsoft.com/office/word/2010/wordml" xmlns:w15="http://schemas.microsoft.com/office/word/2012/wordml" xmlns:w16cid="http://schemas.microsoft.com/office/word/2016/wordml/cid" xmlns:w16se="http://schemas.microsoft.com/office/word/2015/wordml/symex" mc:Ignorable="w14 w15 w16se w16cid">
+<w:styles xmlns:mc="http://schemas.openxmlformats.org/markup-compatibility/2006" xmlns:r="http://schemas.openxmlformats.org/officeDocument/2006/relationships" xmlns:w="http://schemas.openxmlformats.org/wordprocessingml/2006/main" xmlns:w14="http://schemas.microsoft.com/office/word/2010/wordml" xmlns:w15="http://schemas.microsoft.com/office/word/2012/wordml" xmlns:w16cex="http://schemas.microsoft.com/office/word/2018/wordml/cex" xmlns:w16cid="http://schemas.microsoft.com/office/word/2016/wordml/cid" xmlns:w16="http://schemas.microsoft.com/office/word/2018/wordml" xmlns:w16sdtdh="http://schemas.microsoft.com/office/word/2020/wordml/sdtdatahash" xmlns:w16se="http://schemas.microsoft.com/office/word/2015/wordml/symex" mc:Ignorable="w14 w15 w16se w16cid w16 w16cex w16sdtdh">
   <w:docDefaults>
     <w:rPrDefault>
       <w:rPr>
@@ -1837,7 +1836,7 @@
       </w:pPr>
     </w:pPrDefault>
   </w:docDefaults>
-  <w:latentStyles w:defLockedState="0" w:defUIPriority="99" w:defSemiHidden="0" w:defUnhideWhenUsed="0" w:defQFormat="0" w:count="375">
+  <w:latentStyles w:defLockedState="0" w:defUIPriority="99" w:defSemiHidden="0" w:defUnhideWhenUsed="0" w:defQFormat="0" w:count="376">
     <w:lsdException w:name="Normal" w:uiPriority="0" w:qFormat="1"/>
     <w:lsdException w:name="heading 1" w:uiPriority="9" w:qFormat="1"/>
     <w:lsdException w:name="heading 2" w:semiHidden="1" w:uiPriority="9" w:unhideWhenUsed="1" w:qFormat="1"/>
@@ -1943,7 +1942,6 @@
     <w:lsdException w:name="HTML Sample" w:semiHidden="1" w:unhideWhenUsed="1"/>
     <w:lsdException w:name="HTML Typewriter" w:semiHidden="1" w:unhideWhenUsed="1"/>
     <w:lsdException w:name="HTML Variable" w:semiHidden="1" w:unhideWhenUsed="1"/>
-    <w:lsdException w:name="Normal Table" w:semiHidden="1" w:unhideWhenUsed="1"/>
     <w:lsdException w:name="annotation subject" w:semiHidden="1" w:unhideWhenUsed="1"/>
     <w:lsdException w:name="No List" w:semiHidden="1" w:unhideWhenUsed="1"/>
     <w:lsdException w:name="Outline List 1" w:semiHidden="1" w:unhideWhenUsed="1"/>
@@ -1990,10 +1988,8 @@
     <w:lsdException w:name="Table Subtle 2" w:semiHidden="1" w:unhideWhenUsed="1"/>
     <w:lsdException w:name="Table Web 1" w:semiHidden="1" w:unhideWhenUsed="1"/>
     <w:lsdException w:name="Table Web 2" w:semiHidden="1" w:unhideWhenUsed="1"/>
-    <w:lsdException w:name="Table Web 3" w:semiHidden="1" w:unhideWhenUsed="1"/>
     <w:lsdException w:name="Balloon Text" w:semiHidden="1" w:unhideWhenUsed="1"/>
     <w:lsdException w:name="Table Grid" w:uiPriority="39"/>
-    <w:lsdException w:name="Table Theme" w:semiHidden="1" w:unhideWhenUsed="1"/>
     <w:lsdException w:name="Placeholder Text" w:semiHidden="1"/>
     <w:lsdException w:name="No Spacing" w:uiPriority="1" w:qFormat="1"/>
     <w:lsdException w:name="Light Shading" w:uiPriority="60"/>
@@ -2213,6 +2209,7 @@
     <w:lsdException w:name="Smart Hyperlink" w:semiHidden="1" w:unhideWhenUsed="1"/>
     <w:lsdException w:name="Hashtag" w:semiHidden="1" w:unhideWhenUsed="1"/>
     <w:lsdException w:name="Unresolved Mention" w:semiHidden="1" w:unhideWhenUsed="1"/>
+    <w:lsdException w:name="Smart Link" w:semiHidden="1" w:unhideWhenUsed="1"/>
   </w:latentStyles>
   <w:style w:type="paragraph" w:default="1" w:styleId="Normal">
     <w:name w:val="Normal"/>

</xml_diff>